<commit_message>
Solución de errores menores
</commit_message>
<xml_diff>
--- a/GestionPapeleoFCT-Back/public/word-template/anexo4_evaluacion.docx
+++ b/GestionPapeleoFCT-Back/public/word-template/anexo4_evaluacion.docx
@@ -16,13 +16,13 @@
       </w:tblPr>
       <w:tblGrid>
         <w:gridCol w:w="3402"/>
-        <w:gridCol w:w="794"/>
-        <w:gridCol w:w="794"/>
+        <w:gridCol w:w="793"/>
+        <w:gridCol w:w="795"/>
         <w:gridCol w:w="3402"/>
-        <w:gridCol w:w="3402"/>
-        <w:gridCol w:w="750"/>
+        <w:gridCol w:w="3401"/>
+        <w:gridCol w:w="751"/>
         <w:gridCol w:w="851"/>
-        <w:gridCol w:w="2754"/>
+        <w:gridCol w:w="2752"/>
       </w:tblGrid>
       <w:tr>
         <w:trPr>
@@ -59,7 +59,7 @@
         </w:tc>
         <w:tc>
           <w:tcPr>
-            <w:tcW w:w="794" w:type="dxa"/>
+            <w:tcW w:w="793" w:type="dxa"/>
             <w:tcBorders>
               <w:top w:val="double" w:sz="4" w:space="0" w:color="000000"/>
               <w:left w:val="single" w:sz="4" w:space="0" w:color="000000"/>
@@ -88,7 +88,7 @@
         </w:tc>
         <w:tc>
           <w:tcPr>
-            <w:tcW w:w="794" w:type="dxa"/>
+            <w:tcW w:w="795" w:type="dxa"/>
             <w:tcBorders>
               <w:top w:val="double" w:sz="4" w:space="0" w:color="000000"/>
               <w:left w:val="single" w:sz="4" w:space="0" w:color="000000"/>
@@ -146,7 +146,7 @@
         </w:tc>
         <w:tc>
           <w:tcPr>
-            <w:tcW w:w="3402" w:type="dxa"/>
+            <w:tcW w:w="3401" w:type="dxa"/>
             <w:tcBorders>
               <w:top w:val="double" w:sz="4" w:space="0" w:color="000000"/>
               <w:left w:val="single" w:sz="4" w:space="0" w:color="000000"/>
@@ -175,7 +175,7 @@
         </w:tc>
         <w:tc>
           <w:tcPr>
-            <w:tcW w:w="750" w:type="dxa"/>
+            <w:tcW w:w="751" w:type="dxa"/>
             <w:tcBorders>
               <w:top w:val="double" w:sz="4" w:space="0" w:color="000000"/>
               <w:left w:val="single" w:sz="4" w:space="0" w:color="000000"/>
@@ -233,7 +233,7 @@
         </w:tc>
         <w:tc>
           <w:tcPr>
-            <w:tcW w:w="2754" w:type="dxa"/>
+            <w:tcW w:w="2752" w:type="dxa"/>
             <w:tcBorders>
               <w:top w:val="double" w:sz="4" w:space="0" w:color="000000"/>
               <w:left w:val="single" w:sz="4" w:space="0" w:color="000000"/>
@@ -578,7 +578,7 @@
         </w:tc>
         <w:tc>
           <w:tcPr>
-            <w:tcW w:w="794" w:type="dxa"/>
+            <w:tcW w:w="793" w:type="dxa"/>
             <w:tcBorders>
               <w:left w:val="single" w:sz="4" w:space="0" w:color="000000"/>
               <w:bottom w:val="double" w:sz="4" w:space="0" w:color="000000"/>
@@ -603,7 +603,7 @@
         </w:tc>
         <w:tc>
           <w:tcPr>
-            <w:tcW w:w="794" w:type="dxa"/>
+            <w:tcW w:w="795" w:type="dxa"/>
             <w:tcBorders>
               <w:left w:val="single" w:sz="4" w:space="0" w:color="000000"/>
               <w:bottom w:val="double" w:sz="4" w:space="0" w:color="000000"/>
@@ -653,7 +653,7 @@
         </w:tc>
         <w:tc>
           <w:tcPr>
-            <w:tcW w:w="3402" w:type="dxa"/>
+            <w:tcW w:w="3401" w:type="dxa"/>
             <w:tcBorders>
               <w:left w:val="single" w:sz="4" w:space="0" w:color="000000"/>
               <w:bottom w:val="double" w:sz="4" w:space="0" w:color="000000"/>
@@ -678,7 +678,7 @@
         </w:tc>
         <w:tc>
           <w:tcPr>
-            <w:tcW w:w="750" w:type="dxa"/>
+            <w:tcW w:w="751" w:type="dxa"/>
             <w:tcBorders>
               <w:left w:val="single" w:sz="4" w:space="0" w:color="000000"/>
               <w:bottom w:val="double" w:sz="4" w:space="0" w:color="000000"/>
@@ -728,7 +728,7 @@
         </w:tc>
         <w:tc>
           <w:tcPr>
-            <w:tcW w:w="2754" w:type="dxa"/>
+            <w:tcW w:w="2752" w:type="dxa"/>
             <w:tcBorders>
               <w:left w:val="single" w:sz="4" w:space="0" w:color="000000"/>
               <w:bottom w:val="double" w:sz="4" w:space="0" w:color="000000"/>
@@ -783,7 +783,7 @@
       </w:tblPr>
       <w:tblGrid>
         <w:gridCol w:w="13962"/>
-        <w:gridCol w:w="1904"/>
+        <w:gridCol w:w="1903"/>
       </w:tblGrid>
       <w:tr>
         <w:trPr>
@@ -822,7 +822,7 @@
         </w:tc>
         <w:tc>
           <w:tcPr>
-            <w:tcW w:w="1904" w:type="dxa"/>
+            <w:tcW w:w="1903" w:type="dxa"/>
             <w:tcBorders>
               <w:top w:val="double" w:sz="4" w:space="0" w:color="000000"/>
               <w:left w:val="double" w:sz="4" w:space="0" w:color="000000"/>
@@ -858,7 +858,7 @@
         </w:trPr>
         <w:tc>
           <w:tcPr>
-            <w:tcW w:w="15866" w:type="dxa"/>
+            <w:tcW w:w="15865" w:type="dxa"/>
             <w:gridSpan w:val="2"/>
             <w:tcBorders>
               <w:top w:val="single" w:sz="4" w:space="0" w:color="000000"/>
@@ -872,6 +872,10 @@
           <w:p>
             <w:pPr>
               <w:pStyle w:val="Ttulo8"/>
+              <w:numPr>
+                <w:ilvl w:val="7"/>
+                <w:numId w:val="2"/>
+              </w:numPr>
               <w:jc w:val="left"/>
               <w:rPr>
                 <w:rFonts w:ascii="Candara" w:hAnsi="Candara" w:cs="Candara"/>
@@ -890,7 +894,7 @@
         <w:trPr/>
         <w:tc>
           <w:tcPr>
-            <w:tcW w:w="15866" w:type="dxa"/>
+            <w:tcW w:w="15865" w:type="dxa"/>
             <w:gridSpan w:val="2"/>
             <w:tcBorders>
               <w:top w:val="single" w:sz="4" w:space="0" w:color="000000"/>
@@ -1029,7 +1033,7 @@
         <w:pStyle w:val="Normal"/>
         <w:numPr>
           <w:ilvl w:val="0"/>
-          <w:numId w:val="2"/>
+          <w:numId w:val="3"/>
         </w:numPr>
         <w:rPr>
           <w:rFonts w:ascii="Candara" w:hAnsi="Candara" w:cs="Candara"/>
@@ -1120,10 +1124,7 @@
         </w:rPr>
       </w:pPr>
       <w:r>
-        <w:rPr>
-          <w:rFonts w:cs="Candara" w:ascii="Candara" w:hAnsi="Candara"/>
-          <w:sz w:val="16"/>
-        </w:rPr>
+        <w:rPr/>
       </w:r>
     </w:p>
     <w:sectPr>
@@ -1131,7 +1132,7 @@
       <w:footerReference w:type="default" r:id="rId3"/>
       <w:type w:val="nextPage"/>
       <w:pgSz w:orient="landscape" w:w="16838" w:h="11906"/>
-      <w:pgMar w:left="454" w:right="454" w:header="454" w:top="964" w:footer="454" w:bottom="510" w:gutter="0"/>
+      <w:pgMar w:left="454" w:right="454" w:header="454" w:top="964" w:footer="454" w:bottom="511" w:gutter="0"/>
       <w:pgNumType w:fmt="decimal"/>
       <w:formProt w:val="false"/>
       <w:textDirection w:val="lrTb"/>
@@ -1160,6 +1161,10 @@
   <w:p>
     <w:pPr>
       <w:pStyle w:val="Ttulo1"/>
+      <w:numPr>
+        <w:ilvl w:val="0"/>
+        <w:numId w:val="2"/>
+      </w:numPr>
       <w:jc w:val="center"/>
       <w:rPr>
         <w:rFonts w:ascii="Candara" w:hAnsi="Candara" w:cs="Candara"/>
@@ -1167,7 +1172,7 @@
     </w:pPr>
     <w:r>
       <w:drawing>
-        <wp:anchor behindDoc="0" distT="0" distB="0" distL="114935" distR="114935" simplePos="0" locked="0" layoutInCell="1" allowOverlap="1" relativeHeight="2">
+        <wp:anchor behindDoc="1" distT="0" distB="0" distL="114935" distR="114935" simplePos="0" locked="0" layoutInCell="1" allowOverlap="1" relativeHeight="2">
           <wp:simplePos x="0" y="0"/>
           <wp:positionH relativeFrom="column">
             <wp:posOffset>9299575</wp:posOffset>
@@ -1193,7 +1198,7 @@
                 </pic:nvPicPr>
                 <pic:blipFill>
                   <a:blip r:embed="rId1"/>
-                  <a:srcRect l="-21" t="-24" r="-21" b="-24"/>
+                  <a:srcRect l="-27" t="-32" r="-27" b="-32"/>
                   <a:stretch>
                     <a:fillRect/>
                   </a:stretch>
@@ -1213,7 +1218,7 @@
         </wp:anchor>
       </w:drawing>
       <w:drawing>
-        <wp:anchor behindDoc="0" distT="0" distB="0" distL="114935" distR="114935" simplePos="0" locked="0" layoutInCell="1" allowOverlap="1" relativeHeight="3">
+        <wp:anchor behindDoc="1" distT="0" distB="0" distL="114935" distR="114935" simplePos="0" locked="0" layoutInCell="1" allowOverlap="1" relativeHeight="3">
           <wp:simplePos x="0" y="0"/>
           <wp:positionH relativeFrom="column">
             <wp:posOffset>-43180</wp:posOffset>
@@ -1239,7 +1244,7 @@
                 </pic:nvPicPr>
                 <pic:blipFill>
                   <a:blip r:embed="rId2"/>
-                  <a:srcRect l="-25" t="-37" r="-25" b="-37"/>
+                  <a:srcRect l="-34" t="-49" r="-34" b="-49"/>
                   <a:stretch>
                     <a:fillRect/>
                   </a:stretch>
@@ -1366,6 +1371,10 @@
   <w:p>
     <w:pPr>
       <w:pStyle w:val="Ttulo2"/>
+      <w:numPr>
+        <w:ilvl w:val="1"/>
+        <w:numId w:val="2"/>
+      </w:numPr>
       <w:jc w:val="center"/>
       <w:rPr>
         <w:rFonts w:ascii="Candara" w:hAnsi="Candara" w:cs="Candara"/>
@@ -1381,6 +1390,10 @@
   <w:p>
     <w:pPr>
       <w:pStyle w:val="Ttulo7"/>
+      <w:numPr>
+        <w:ilvl w:val="6"/>
+        <w:numId w:val="2"/>
+      </w:numPr>
       <w:rPr/>
     </w:pPr>
     <w:r>
@@ -1409,8 +1422,8 @@
     </w:tblPr>
     <w:tblGrid>
       <w:gridCol w:w="7300"/>
-      <w:gridCol w:w="7512"/>
-      <w:gridCol w:w="1296"/>
+      <w:gridCol w:w="7511"/>
+      <w:gridCol w:w="1297"/>
     </w:tblGrid>
     <w:tr>
       <w:trPr>
@@ -1492,7 +1505,7 @@
       </w:tc>
       <w:tc>
         <w:tcPr>
-          <w:tcW w:w="7512" w:type="dxa"/>
+          <w:tcW w:w="7511" w:type="dxa"/>
           <w:vMerge w:val="restart"/>
           <w:tcBorders>
             <w:top w:val="double" w:sz="4" w:space="0" w:color="000000"/>
@@ -1552,7 +1565,7 @@
       </w:tc>
       <w:tc>
         <w:tcPr>
-          <w:tcW w:w="1296" w:type="dxa"/>
+          <w:tcW w:w="1297" w:type="dxa"/>
           <w:tcBorders>
             <w:top w:val="double" w:sz="4" w:space="0" w:color="000000"/>
             <w:left w:val="double" w:sz="4" w:space="0" w:color="000000"/>
@@ -1564,6 +1577,10 @@
         <w:p>
           <w:pPr>
             <w:pStyle w:val="Ttulo6"/>
+            <w:numPr>
+              <w:ilvl w:val="5"/>
+              <w:numId w:val="2"/>
+            </w:numPr>
             <w:jc w:val="center"/>
             <w:rPr>
               <w:rFonts w:ascii="Candara" w:hAnsi="Candara" w:cs="Candara"/>
@@ -1616,7 +1633,7 @@
       </w:tc>
       <w:tc>
         <w:tcPr>
-          <w:tcW w:w="7512" w:type="dxa"/>
+          <w:tcW w:w="7511" w:type="dxa"/>
           <w:vMerge w:val="continue"/>
           <w:tcBorders>
             <w:top w:val="double" w:sz="4" w:space="0" w:color="000000"/>
@@ -1647,7 +1664,7 @@
       </w:tc>
       <w:tc>
         <w:tcPr>
-          <w:tcW w:w="1296" w:type="dxa"/>
+          <w:tcW w:w="1297" w:type="dxa"/>
           <w:vMerge w:val="restart"/>
           <w:tcBorders>
             <w:top w:val="double" w:sz="4" w:space="0" w:color="000000"/>
@@ -1756,7 +1773,7 @@
               <w:szCs w:val="18"/>
               <w:rFonts w:cs="Candara" w:ascii="Candara" w:hAnsi="Candara"/>
             </w:rPr>
-            <w:instrText> NUMPAGES \* ARABIC </w:instrText>
+            <w:instrText> NUMPAGES </w:instrText>
           </w:r>
           <w:r>
             <w:rPr>
@@ -1820,7 +1837,7 @@
       </w:tc>
       <w:tc>
         <w:tcPr>
-          <w:tcW w:w="7512" w:type="dxa"/>
+          <w:tcW w:w="7511" w:type="dxa"/>
           <w:vMerge w:val="continue"/>
           <w:tcBorders>
             <w:top w:val="double" w:sz="4" w:space="0" w:color="000000"/>
@@ -1848,7 +1865,7 @@
       </w:tc>
       <w:tc>
         <w:tcPr>
-          <w:tcW w:w="1296" w:type="dxa"/>
+          <w:tcW w:w="1297" w:type="dxa"/>
           <w:vMerge w:val="continue"/>
           <w:tcBorders>
             <w:top w:val="double" w:sz="4" w:space="0" w:color="000000"/>
@@ -1925,7 +1942,24 @@
               <w:rFonts w:cs="Candara" w:ascii="Candara" w:hAnsi="Candara"/>
               <w:sz w:val="16"/>
             </w:rPr>
-            <w:t>PERIODO: ${fechaInicio} - ${fechaFin}</w:t>
+            <w:t>PERIODO: ${</w:t>
+          </w:r>
+          <w:r>
+            <w:rPr>
+              <w:rFonts w:eastAsia="Times New Roman" w:cs="Candara" w:ascii="Candara" w:hAnsi="Candara"/>
+              <w:color w:val="auto"/>
+              <w:sz w:val="16"/>
+              <w:szCs w:val="20"/>
+              <w:lang w:val="es-ES" w:eastAsia="zh-CN" w:bidi="ar-SA"/>
+            </w:rPr>
+            <w:t>fechaComienzo</w:t>
+          </w:r>
+          <w:r>
+            <w:rPr>
+              <w:rFonts w:cs="Candara" w:ascii="Candara" w:hAnsi="Candara"/>
+              <w:sz w:val="16"/>
+            </w:rPr>
+            <w:t>} - ${fechaFin}</w:t>
           </w:r>
         </w:p>
       </w:tc>
@@ -2021,7 +2055,6 @@
         </w:tabs>
         <w:ind w:left="0" w:hanging="0"/>
       </w:pPr>
-      <w:rPr/>
     </w:lvl>
     <w:lvl w:ilvl="1">
       <w:start w:val="1"/>
@@ -2036,7 +2069,6 @@
         </w:tabs>
         <w:ind w:left="0" w:hanging="0"/>
       </w:pPr>
-      <w:rPr/>
     </w:lvl>
     <w:lvl w:ilvl="2">
       <w:start w:val="1"/>
@@ -2051,7 +2083,6 @@
         </w:tabs>
         <w:ind w:left="0" w:hanging="0"/>
       </w:pPr>
-      <w:rPr/>
     </w:lvl>
     <w:lvl w:ilvl="3">
       <w:start w:val="1"/>
@@ -2066,7 +2097,6 @@
         </w:tabs>
         <w:ind w:left="0" w:hanging="0"/>
       </w:pPr>
-      <w:rPr/>
     </w:lvl>
     <w:lvl w:ilvl="4">
       <w:start w:val="1"/>
@@ -2081,7 +2111,6 @@
         </w:tabs>
         <w:ind w:left="0" w:hanging="0"/>
       </w:pPr>
-      <w:rPr/>
     </w:lvl>
     <w:lvl w:ilvl="5">
       <w:start w:val="1"/>
@@ -2096,7 +2125,6 @@
         </w:tabs>
         <w:ind w:left="0" w:hanging="0"/>
       </w:pPr>
-      <w:rPr/>
     </w:lvl>
     <w:lvl w:ilvl="6">
       <w:start w:val="1"/>
@@ -2111,7 +2139,6 @@
         </w:tabs>
         <w:ind w:left="0" w:hanging="0"/>
       </w:pPr>
-      <w:rPr/>
     </w:lvl>
     <w:lvl w:ilvl="7">
       <w:start w:val="1"/>
@@ -2126,7 +2153,6 @@
         </w:tabs>
         <w:ind w:left="0" w:hanging="0"/>
       </w:pPr>
-      <w:rPr/>
     </w:lvl>
     <w:lvl w:ilvl="8">
       <w:start w:val="1"/>
@@ -2145,6 +2171,125 @@
   <w:abstractNum w:abstractNumId="2">
     <w:lvl w:ilvl="0">
       <w:start w:val="1"/>
+      <w:numFmt w:val="none"/>
+      <w:suff w:val="nothing"/>
+      <w:lvlText w:val=""/>
+      <w:lvlJc w:val="left"/>
+      <w:pPr>
+        <w:tabs>
+          <w:tab w:val="num" w:pos="0"/>
+        </w:tabs>
+        <w:ind w:left="0" w:hanging="0"/>
+      </w:pPr>
+    </w:lvl>
+    <w:lvl w:ilvl="1">
+      <w:start w:val="1"/>
+      <w:numFmt w:val="none"/>
+      <w:suff w:val="nothing"/>
+      <w:lvlText w:val=""/>
+      <w:lvlJc w:val="left"/>
+      <w:pPr>
+        <w:tabs>
+          <w:tab w:val="num" w:pos="0"/>
+        </w:tabs>
+        <w:ind w:left="0" w:hanging="0"/>
+      </w:pPr>
+    </w:lvl>
+    <w:lvl w:ilvl="2">
+      <w:start w:val="1"/>
+      <w:numFmt w:val="none"/>
+      <w:suff w:val="nothing"/>
+      <w:lvlText w:val=""/>
+      <w:lvlJc w:val="left"/>
+      <w:pPr>
+        <w:tabs>
+          <w:tab w:val="num" w:pos="0"/>
+        </w:tabs>
+        <w:ind w:left="0" w:hanging="0"/>
+      </w:pPr>
+    </w:lvl>
+    <w:lvl w:ilvl="3">
+      <w:start w:val="1"/>
+      <w:numFmt w:val="none"/>
+      <w:suff w:val="nothing"/>
+      <w:lvlText w:val=""/>
+      <w:lvlJc w:val="left"/>
+      <w:pPr>
+        <w:tabs>
+          <w:tab w:val="num" w:pos="0"/>
+        </w:tabs>
+        <w:ind w:left="0" w:hanging="0"/>
+      </w:pPr>
+    </w:lvl>
+    <w:lvl w:ilvl="4">
+      <w:start w:val="1"/>
+      <w:numFmt w:val="none"/>
+      <w:suff w:val="nothing"/>
+      <w:lvlText w:val=""/>
+      <w:lvlJc w:val="left"/>
+      <w:pPr>
+        <w:tabs>
+          <w:tab w:val="num" w:pos="0"/>
+        </w:tabs>
+        <w:ind w:left="0" w:hanging="0"/>
+      </w:pPr>
+    </w:lvl>
+    <w:lvl w:ilvl="5">
+      <w:start w:val="1"/>
+      <w:numFmt w:val="none"/>
+      <w:suff w:val="nothing"/>
+      <w:lvlText w:val=""/>
+      <w:lvlJc w:val="left"/>
+      <w:pPr>
+        <w:tabs>
+          <w:tab w:val="num" w:pos="0"/>
+        </w:tabs>
+        <w:ind w:left="0" w:hanging="0"/>
+      </w:pPr>
+    </w:lvl>
+    <w:lvl w:ilvl="6">
+      <w:start w:val="1"/>
+      <w:numFmt w:val="none"/>
+      <w:suff w:val="nothing"/>
+      <w:lvlText w:val=""/>
+      <w:lvlJc w:val="left"/>
+      <w:pPr>
+        <w:tabs>
+          <w:tab w:val="num" w:pos="0"/>
+        </w:tabs>
+        <w:ind w:left="0" w:hanging="0"/>
+      </w:pPr>
+    </w:lvl>
+    <w:lvl w:ilvl="7">
+      <w:start w:val="1"/>
+      <w:numFmt w:val="none"/>
+      <w:suff w:val="nothing"/>
+      <w:lvlText w:val=""/>
+      <w:lvlJc w:val="left"/>
+      <w:pPr>
+        <w:tabs>
+          <w:tab w:val="num" w:pos="0"/>
+        </w:tabs>
+        <w:ind w:left="0" w:hanging="0"/>
+      </w:pPr>
+    </w:lvl>
+    <w:lvl w:ilvl="8">
+      <w:start w:val="1"/>
+      <w:numFmt w:val="none"/>
+      <w:suff w:val="nothing"/>
+      <w:lvlText w:val=""/>
+      <w:lvlJc w:val="left"/>
+      <w:pPr>
+        <w:tabs>
+          <w:tab w:val="num" w:pos="0"/>
+        </w:tabs>
+        <w:ind w:left="0" w:hanging="0"/>
+      </w:pPr>
+    </w:lvl>
+  </w:abstractNum>
+  <w:abstractNum w:abstractNumId="3">
+    <w:lvl w:ilvl="0">
+      <w:start w:val="1"/>
       <w:numFmt w:val="decimal"/>
       <w:lvlText w:val="(%1)"/>
       <w:lvlJc w:val="left"/>
@@ -2156,8 +2301,104 @@
       </w:pPr>
       <w:rPr>
         <w:sz w:val="12"/>
-        <w:rFonts w:ascii="Candara" w:hAnsi="Candara" w:cs="Candara"/>
+        <w:rFonts w:cs="Candara"/>
       </w:rPr>
+    </w:lvl>
+    <w:lvl w:ilvl="1">
+      <w:start w:val="1"/>
+      <w:numFmt w:val="decimal"/>
+      <w:lvlText w:val="%2."/>
+      <w:lvlJc w:val="left"/>
+      <w:pPr>
+        <w:tabs>
+          <w:tab w:val="num" w:pos="1080"/>
+        </w:tabs>
+        <w:ind w:left="1080" w:hanging="360"/>
+      </w:pPr>
+    </w:lvl>
+    <w:lvl w:ilvl="2">
+      <w:start w:val="1"/>
+      <w:numFmt w:val="decimal"/>
+      <w:lvlText w:val="%3."/>
+      <w:lvlJc w:val="left"/>
+      <w:pPr>
+        <w:tabs>
+          <w:tab w:val="num" w:pos="1440"/>
+        </w:tabs>
+        <w:ind w:left="1440" w:hanging="360"/>
+      </w:pPr>
+    </w:lvl>
+    <w:lvl w:ilvl="3">
+      <w:start w:val="1"/>
+      <w:numFmt w:val="decimal"/>
+      <w:lvlText w:val="%4."/>
+      <w:lvlJc w:val="left"/>
+      <w:pPr>
+        <w:tabs>
+          <w:tab w:val="num" w:pos="1800"/>
+        </w:tabs>
+        <w:ind w:left="1800" w:hanging="360"/>
+      </w:pPr>
+    </w:lvl>
+    <w:lvl w:ilvl="4">
+      <w:start w:val="1"/>
+      <w:numFmt w:val="decimal"/>
+      <w:lvlText w:val="%5."/>
+      <w:lvlJc w:val="left"/>
+      <w:pPr>
+        <w:tabs>
+          <w:tab w:val="num" w:pos="2160"/>
+        </w:tabs>
+        <w:ind w:left="2160" w:hanging="360"/>
+      </w:pPr>
+    </w:lvl>
+    <w:lvl w:ilvl="5">
+      <w:start w:val="1"/>
+      <w:numFmt w:val="decimal"/>
+      <w:lvlText w:val="%6."/>
+      <w:lvlJc w:val="left"/>
+      <w:pPr>
+        <w:tabs>
+          <w:tab w:val="num" w:pos="2520"/>
+        </w:tabs>
+        <w:ind w:left="2520" w:hanging="360"/>
+      </w:pPr>
+    </w:lvl>
+    <w:lvl w:ilvl="6">
+      <w:start w:val="1"/>
+      <w:numFmt w:val="decimal"/>
+      <w:lvlText w:val="%7."/>
+      <w:lvlJc w:val="left"/>
+      <w:pPr>
+        <w:tabs>
+          <w:tab w:val="num" w:pos="2880"/>
+        </w:tabs>
+        <w:ind w:left="2880" w:hanging="360"/>
+      </w:pPr>
+    </w:lvl>
+    <w:lvl w:ilvl="7">
+      <w:start w:val="1"/>
+      <w:numFmt w:val="decimal"/>
+      <w:lvlText w:val="%8."/>
+      <w:lvlJc w:val="left"/>
+      <w:pPr>
+        <w:tabs>
+          <w:tab w:val="num" w:pos="3240"/>
+        </w:tabs>
+        <w:ind w:left="3240" w:hanging="360"/>
+      </w:pPr>
+    </w:lvl>
+    <w:lvl w:ilvl="8">
+      <w:start w:val="1"/>
+      <w:numFmt w:val="decimal"/>
+      <w:lvlText w:val="%9."/>
+      <w:lvlJc w:val="left"/>
+      <w:pPr>
+        <w:tabs>
+          <w:tab w:val="num" w:pos="3600"/>
+        </w:tabs>
+        <w:ind w:left="3600" w:hanging="360"/>
+      </w:pPr>
     </w:lvl>
   </w:abstractNum>
   <w:num w:numId="1">
@@ -2165,6 +2406,9 @@
   </w:num>
   <w:num w:numId="2">
     <w:abstractNumId w:val="2"/>
+  </w:num>
+  <w:num w:numId="3">
+    <w:abstractNumId w:val="3"/>
   </w:num>
 </w:numbering>
 </file>
@@ -2193,10 +2437,13 @@
       <w:widowControl/>
       <w:suppressAutoHyphens w:val="true"/>
       <w:bidi w:val="0"/>
+      <w:spacing w:before="0" w:after="0"/>
+      <w:jc w:val="left"/>
     </w:pPr>
     <w:rPr>
       <w:rFonts w:ascii="Arial" w:hAnsi="Arial" w:eastAsia="Times New Roman" w:cs="Arial"/>
       <w:color w:val="auto"/>
+      <w:kern w:val="0"/>
       <w:sz w:val="22"/>
       <w:szCs w:val="20"/>
       <w:lang w:val="es-ES" w:eastAsia="zh-CN" w:bidi="ar-SA"/>

</xml_diff>